<commit_message>
Replace 7 - View results reports.docx
</commit_message>
<xml_diff>
--- a/Use Cases/7 - View results reports.docx
+++ b/Use Cases/7 - View results reports.docx
@@ -1,6 +1,6 @@
 
 <file path=word/document.xml><?xml version="1.0" encoding="utf-8"?>
-<w:document xmlns:wpc="http://schemas.microsoft.com/office/word/2010/wordprocessingCanvas" xmlns:cx="http://schemas.microsoft.com/office/drawing/2014/chartex" xmlns:cx1="http://schemas.microsoft.com/office/drawing/2015/9/8/chartex" xmlns:cx2="http://schemas.microsoft.com/office/drawing/2015/10/21/chartex" xmlns:cx3="http://schemas.microsoft.com/office/drawing/2016/5/9/chartex" xmlns:cx4="http://schemas.microsoft.com/office/drawing/2016/5/10/chartex" xmlns:cx5="http://schemas.microsoft.com/office/drawing/2016/5/11/chartex" xmlns:cx6="http://schemas.microsoft.com/office/drawing/2016/5/12/chartex" xmlns:cx7="http://schemas.microsoft.com/office/drawing/2016/5/13/chartex" xmlns:cx8="http://schemas.microsoft.com/office/drawing/2016/5/14/chartex" xmlns:mc="http://schemas.openxmlformats.org/markup-compatibility/2006" xmlns:aink="http://schemas.microsoft.com/office/drawing/2016/ink" xmlns:am3d="http://schemas.microsoft.com/office/drawing/2017/model3d" xmlns:o="urn:schemas-microsoft-com:office:office" xmlns:r="http://schemas.openxmlformats.org/officeDocument/2006/relationships" xmlns:m="http://schemas.openxmlformats.org/officeDocument/2006/math" xmlns:v="urn:schemas-microsoft-com:vml" xmlns:wp14="http://schemas.microsoft.com/office/word/2010/wordprocessingDrawing" xmlns:wp="http://schemas.openxmlformats.org/drawingml/2006/wordprocessingDrawing" xmlns:w10="urn:schemas-microsoft-com:office:word" xmlns:w="http://schemas.openxmlformats.org/wordprocessingml/2006/main" xmlns:w14="http://schemas.microsoft.com/office/word/2010/wordml" xmlns:w15="http://schemas.microsoft.com/office/word/2012/wordml" xmlns:w16cex="http://schemas.microsoft.com/office/word/2018/wordml/cex" xmlns:w16cid="http://schemas.microsoft.com/office/word/2016/wordml/cid" xmlns:w16="http://schemas.microsoft.com/office/word/2018/wordml" xmlns:w16se="http://schemas.microsoft.com/office/word/2015/wordml/symex" xmlns:wpg="http://schemas.microsoft.com/office/word/2010/wordprocessingGroup" xmlns:wpi="http://schemas.microsoft.com/office/word/2010/wordprocessingInk" xmlns:wne="http://schemas.microsoft.com/office/word/2006/wordml" xmlns:wps="http://schemas.microsoft.com/office/word/2010/wordprocessingShape" mc:Ignorable="w14 w15 w16se w16cid w16 w16cex wp14">
+<w:document xmlns:wpc="http://schemas.microsoft.com/office/word/2010/wordprocessingCanvas" xmlns:mc="http://schemas.openxmlformats.org/markup-compatibility/2006" xmlns:o="urn:schemas-microsoft-com:office:office" xmlns:r="http://schemas.openxmlformats.org/officeDocument/2006/relationships" xmlns:m="http://schemas.openxmlformats.org/officeDocument/2006/math" xmlns:v="urn:schemas-microsoft-com:vml" xmlns:wp14="http://schemas.microsoft.com/office/word/2010/wordprocessingDrawing" xmlns:wp="http://schemas.openxmlformats.org/drawingml/2006/wordprocessingDrawing" xmlns:w10="urn:schemas-microsoft-com:office:word" xmlns:w="http://schemas.openxmlformats.org/wordprocessingml/2006/main" xmlns:w14="http://schemas.microsoft.com/office/word/2010/wordml" xmlns:w15="http://schemas.microsoft.com/office/word/2012/wordml" xmlns:wpg="http://schemas.microsoft.com/office/word/2010/wordprocessingGroup" xmlns:wpi="http://schemas.microsoft.com/office/word/2010/wordprocessingInk" xmlns:wne="http://schemas.microsoft.com/office/word/2006/wordml" xmlns:wps="http://schemas.microsoft.com/office/word/2010/wordprocessingShape" mc:Ignorable="w14 w15 wp14">
   <w:body>
     <w:p>
       <w:pPr>
@@ -154,7 +154,21 @@
                 <w:rFonts w:ascii="Calibri" w:eastAsia="Calibri" w:hAnsi="Calibri" w:cs="Calibri"/>
                 <w:lang w:val="en-GB"/>
               </w:rPr>
-              <w:t>Purpose: To view the overall class performance via reports.</w:t>
+              <w:t>Purpose: To view the overall class performance via</w:t>
+            </w:r>
+            <w:r>
+              <w:rPr>
+                <w:rFonts w:ascii="Calibri" w:eastAsia="Calibri" w:hAnsi="Calibri" w:cs="Calibri"/>
+                <w:lang w:val="en-GB"/>
+              </w:rPr>
+              <w:t xml:space="preserve"> automatically generated</w:t>
+            </w:r>
+            <w:r>
+              <w:rPr>
+                <w:rFonts w:ascii="Calibri" w:eastAsia="Calibri" w:hAnsi="Calibri" w:cs="Calibri"/>
+                <w:lang w:val="en-GB"/>
+              </w:rPr>
+              <w:t xml:space="preserve"> reports.</w:t>
             </w:r>
           </w:p>
           <w:p>
@@ -167,6 +181,8 @@
             </w:pPr>
           </w:p>
         </w:tc>
+        <w:bookmarkStart w:id="0" w:name="_GoBack"/>
+        <w:bookmarkEnd w:id="0"/>
       </w:tr>
       <w:tr>
         <w:tc>
@@ -186,7 +202,21 @@
                 <w:rFonts w:ascii="Calibri" w:eastAsia="Calibri" w:hAnsi="Calibri" w:cs="Calibri"/>
                 <w:lang w:val="en-GB"/>
               </w:rPr>
-              <w:t>Main Actor: Staff</w:t>
+              <w:t xml:space="preserve">Main Actor: </w:t>
+            </w:r>
+            <w:r>
+              <w:rPr>
+                <w:rFonts w:ascii="Calibri" w:eastAsia="Calibri" w:hAnsi="Calibri" w:cs="Calibri"/>
+                <w:lang w:val="en-GB"/>
+              </w:rPr>
+              <w:t xml:space="preserve">Teaching </w:t>
+            </w:r>
+            <w:r>
+              <w:rPr>
+                <w:rFonts w:ascii="Calibri" w:eastAsia="Calibri" w:hAnsi="Calibri" w:cs="Calibri"/>
+                <w:lang w:val="en-GB"/>
+              </w:rPr>
+              <w:t>Staff</w:t>
             </w:r>
           </w:p>
         </w:tc>
@@ -207,14 +237,7 @@
                 <w:rFonts w:ascii="Calibri" w:eastAsia="Calibri" w:hAnsi="Calibri" w:cs="Calibri"/>
                 <w:lang w:val="en-GB"/>
               </w:rPr>
-              <w:t xml:space="preserve">Secondary Actor: </w:t>
-            </w:r>
-            <w:r>
-              <w:rPr>
-                <w:rFonts w:ascii="Calibri" w:eastAsia="Calibri" w:hAnsi="Calibri" w:cs="Calibri"/>
-                <w:lang w:val="en-GB"/>
-              </w:rPr>
-              <w:t>None</w:t>
+              <w:t>Secondary Actor: -</w:t>
             </w:r>
           </w:p>
         </w:tc>
@@ -237,22 +260,20 @@
                 <w:rFonts w:ascii="Calibri" w:eastAsia="Calibri" w:hAnsi="Calibri" w:cs="Calibri"/>
                 <w:lang w:val="en-GB"/>
               </w:rPr>
-              <w:t xml:space="preserve">Pre-conditions: Assessments need to be completed and </w:t>
-            </w:r>
-            <w:r>
-              <w:rPr>
-                <w:rFonts w:ascii="Calibri" w:eastAsia="Calibri" w:hAnsi="Calibri" w:cs="Calibri"/>
-                <w:lang w:val="en-GB"/>
-              </w:rPr>
-              <w:t>submitted</w:t>
-            </w:r>
-            <w:r>
-              <w:rPr>
-                <w:rFonts w:ascii="Calibri" w:eastAsia="Calibri" w:hAnsi="Calibri" w:cs="Calibri"/>
-                <w:lang w:val="en-GB"/>
-              </w:rPr>
-              <w:t xml:space="preserve"> by the students.</w:t>
-            </w:r>
+              <w:t xml:space="preserve">Pre-conditions: </w:t>
+            </w:r>
+            <w:r>
+              <w:t>Assessments completed and submitted by the students, teaching staff logs in</w:t>
+            </w:r>
+          </w:p>
+          <w:p>
+            <w:pPr>
+              <w:spacing w:after="120"/>
+              <w:rPr>
+                <w:rFonts w:ascii="Calibri" w:eastAsia="Calibri" w:hAnsi="Calibri" w:cs="Calibri"/>
+                <w:lang w:val="en-GB"/>
+              </w:rPr>
+            </w:pPr>
           </w:p>
         </w:tc>
       </w:tr>
@@ -274,8 +295,20 @@
                 <w:rFonts w:ascii="Calibri" w:eastAsia="Calibri" w:hAnsi="Calibri" w:cs="Calibri"/>
                 <w:lang w:val="en-GB"/>
               </w:rPr>
-              <w:t>Trigger: Staff logs in and views/uploads all individual results to view final reports.</w:t>
-            </w:r>
+              <w:t xml:space="preserve">Trigger: </w:t>
+            </w:r>
+            <w:r>
+              <w:t>Teaching Staff selects the option 'View results report'</w:t>
+            </w:r>
+          </w:p>
+          <w:p>
+            <w:pPr>
+              <w:spacing w:after="120"/>
+              <w:rPr>
+                <w:rFonts w:ascii="Calibri" w:eastAsia="Calibri" w:hAnsi="Calibri" w:cs="Calibri"/>
+                <w:lang w:val="en-GB"/>
+              </w:rPr>
+            </w:pPr>
           </w:p>
         </w:tc>
       </w:tr>
@@ -302,84 +335,232 @@
           </w:p>
           <w:p>
             <w:pPr>
-              <w:spacing w:after="120"/>
-              <w:rPr>
-                <w:rFonts w:ascii="Calibri" w:eastAsia="Calibri" w:hAnsi="Calibri" w:cs="Calibri"/>
-              </w:rPr>
-            </w:pPr>
-            <w:r>
-              <w:rPr>
-                <w:rFonts w:ascii="Calibri" w:eastAsia="Calibri" w:hAnsi="Calibri" w:cs="Calibri"/>
-                <w:lang w:val="en-GB"/>
-              </w:rPr>
-              <w:t xml:space="preserve">Main Flow: </w:t>
-            </w:r>
-          </w:p>
-          <w:p>
-            <w:pPr>
-              <w:pStyle w:val="ListParagraph"/>
+              <w:pStyle w:val="NormalWeb"/>
+              <w:rPr>
+                <w:rFonts w:asciiTheme="minorHAnsi" w:hAnsiTheme="minorHAnsi" w:cstheme="minorHAnsi"/>
+                <w:sz w:val="22"/>
+                <w:szCs w:val="22"/>
+              </w:rPr>
+            </w:pPr>
+            <w:r>
+              <w:rPr>
+                <w:rFonts w:asciiTheme="minorHAnsi" w:hAnsiTheme="minorHAnsi" w:cstheme="minorHAnsi"/>
+                <w:sz w:val="22"/>
+                <w:szCs w:val="22"/>
+              </w:rPr>
+              <w:t>Main flow:</w:t>
+            </w:r>
+          </w:p>
+          <w:p>
+            <w:pPr>
+              <w:pStyle w:val="NormalWeb"/>
               <w:numPr>
                 <w:ilvl w:val="0"/>
-                <w:numId w:val="1"/>
+                <w:numId w:val="3"/>
               </w:numPr>
-              <w:spacing w:after="120"/>
-              <w:rPr>
-                <w:rFonts w:eastAsiaTheme="minorEastAsia"/>
-                <w:lang w:val="en-GB"/>
-              </w:rPr>
-            </w:pPr>
-            <w:r>
-              <w:rPr>
-                <w:rFonts w:ascii="Calibri" w:eastAsia="Calibri" w:hAnsi="Calibri" w:cs="Calibri"/>
-                <w:lang w:val="en-GB"/>
-              </w:rPr>
-              <w:t>Log in using staff account.</w:t>
-            </w:r>
-          </w:p>
-          <w:p>
-            <w:pPr>
-              <w:spacing w:after="120"/>
-              <w:rPr>
-                <w:rFonts w:ascii="Calibri" w:eastAsia="Calibri" w:hAnsi="Calibri" w:cs="Calibri"/>
-                <w:lang w:val="en-GB"/>
-              </w:rPr>
-            </w:pPr>
-            <w:r>
-              <w:rPr>
-                <w:rFonts w:ascii="Calibri" w:eastAsia="Calibri" w:hAnsi="Calibri" w:cs="Calibri"/>
-                <w:lang w:val="en-GB"/>
-              </w:rPr>
-              <w:t xml:space="preserve">       2</w:t>
-            </w:r>
-            <w:r>
-              <w:rPr>
-                <w:rFonts w:ascii="Calibri" w:eastAsia="Calibri" w:hAnsi="Calibri" w:cs="Calibri"/>
-                <w:lang w:val="en-GB"/>
-              </w:rPr>
-              <w:t>.</w:t>
-            </w:r>
-            <w:r>
-              <w:rPr>
-                <w:rFonts w:ascii="Calibri" w:eastAsia="Calibri" w:hAnsi="Calibri" w:cs="Calibri"/>
-                <w:lang w:val="en-GB"/>
-              </w:rPr>
-              <w:t xml:space="preserve"> Check if all students' assessments have been submitted and that the individual results have been calculated. </w:t>
-            </w:r>
-          </w:p>
-          <w:p>
-            <w:pPr>
-              <w:spacing w:after="120"/>
-              <w:rPr>
-                <w:rFonts w:ascii="Calibri" w:eastAsia="Calibri" w:hAnsi="Calibri" w:cs="Calibri"/>
-                <w:lang w:val="en-GB"/>
-              </w:rPr>
-            </w:pPr>
-            <w:r>
-              <w:rPr>
-                <w:rFonts w:ascii="Calibri" w:eastAsia="Calibri" w:hAnsi="Calibri" w:cs="Calibri"/>
-                <w:lang w:val="en-GB"/>
-              </w:rPr>
-              <w:t xml:space="preserve">       3. Obtain results and view final reports.</w:t>
+              <w:rPr>
+                <w:rFonts w:asciiTheme="minorHAnsi" w:hAnsiTheme="minorHAnsi" w:cstheme="minorHAnsi"/>
+                <w:sz w:val="22"/>
+                <w:szCs w:val="22"/>
+              </w:rPr>
+            </w:pPr>
+            <w:r>
+              <w:rPr>
+                <w:rFonts w:asciiTheme="minorHAnsi" w:hAnsiTheme="minorHAnsi" w:cstheme="minorHAnsi"/>
+                <w:sz w:val="22"/>
+                <w:szCs w:val="22"/>
+              </w:rPr>
+              <w:t>Teaching staff is provided with a list of modules they are responsible for/teach.</w:t>
+            </w:r>
+          </w:p>
+          <w:p>
+            <w:pPr>
+              <w:pStyle w:val="NormalWeb"/>
+              <w:numPr>
+                <w:ilvl w:val="0"/>
+                <w:numId w:val="3"/>
+              </w:numPr>
+              <w:rPr>
+                <w:rFonts w:asciiTheme="minorHAnsi" w:hAnsiTheme="minorHAnsi" w:cstheme="minorHAnsi"/>
+                <w:sz w:val="22"/>
+                <w:szCs w:val="22"/>
+              </w:rPr>
+            </w:pPr>
+            <w:r>
+              <w:rPr>
+                <w:rFonts w:asciiTheme="minorHAnsi" w:hAnsiTheme="minorHAnsi" w:cstheme="minorHAnsi"/>
+                <w:sz w:val="22"/>
+                <w:szCs w:val="22"/>
+              </w:rPr>
+              <w:t>Teaching staff selects a module.</w:t>
+            </w:r>
+          </w:p>
+          <w:p>
+            <w:pPr>
+              <w:pStyle w:val="NormalWeb"/>
+              <w:numPr>
+                <w:ilvl w:val="0"/>
+                <w:numId w:val="3"/>
+              </w:numPr>
+              <w:rPr>
+                <w:rFonts w:asciiTheme="minorHAnsi" w:hAnsiTheme="minorHAnsi" w:cstheme="minorHAnsi"/>
+                <w:sz w:val="22"/>
+                <w:szCs w:val="22"/>
+              </w:rPr>
+            </w:pPr>
+            <w:r>
+              <w:rPr>
+                <w:rFonts w:asciiTheme="minorHAnsi" w:hAnsiTheme="minorHAnsi" w:cstheme="minorHAnsi"/>
+                <w:sz w:val="22"/>
+                <w:szCs w:val="22"/>
+              </w:rPr>
+              <w:t>Teaching staff is provided with a list of all the assessments.</w:t>
+            </w:r>
+          </w:p>
+          <w:p>
+            <w:pPr>
+              <w:pStyle w:val="NormalWeb"/>
+              <w:numPr>
+                <w:ilvl w:val="0"/>
+                <w:numId w:val="3"/>
+              </w:numPr>
+              <w:rPr>
+                <w:rFonts w:asciiTheme="minorHAnsi" w:hAnsiTheme="minorHAnsi" w:cstheme="minorHAnsi"/>
+                <w:sz w:val="22"/>
+                <w:szCs w:val="22"/>
+              </w:rPr>
+            </w:pPr>
+            <w:r>
+              <w:rPr>
+                <w:rFonts w:asciiTheme="minorHAnsi" w:hAnsiTheme="minorHAnsi" w:cstheme="minorHAnsi"/>
+                <w:sz w:val="22"/>
+                <w:szCs w:val="22"/>
+              </w:rPr>
+              <w:t>Teaching staff select one to view results.</w:t>
+            </w:r>
+          </w:p>
+          <w:p>
+            <w:pPr>
+              <w:pStyle w:val="NormalWeb"/>
+              <w:numPr>
+                <w:ilvl w:val="0"/>
+                <w:numId w:val="3"/>
+              </w:numPr>
+              <w:rPr>
+                <w:rFonts w:asciiTheme="minorHAnsi" w:hAnsiTheme="minorHAnsi" w:cstheme="minorHAnsi"/>
+                <w:sz w:val="22"/>
+                <w:szCs w:val="22"/>
+              </w:rPr>
+            </w:pPr>
+            <w:r>
+              <w:rPr>
+                <w:rFonts w:asciiTheme="minorHAnsi" w:hAnsiTheme="minorHAnsi" w:cstheme="minorHAnsi"/>
+                <w:sz w:val="22"/>
+                <w:szCs w:val="22"/>
+              </w:rPr>
+              <w:t>Teaching staff is provided with a list of all the students with the marks.</w:t>
+            </w:r>
+          </w:p>
+          <w:p>
+            <w:pPr>
+              <w:pStyle w:val="NormalWeb"/>
+              <w:numPr>
+                <w:ilvl w:val="0"/>
+                <w:numId w:val="3"/>
+              </w:numPr>
+              <w:rPr>
+                <w:rFonts w:asciiTheme="minorHAnsi" w:hAnsiTheme="minorHAnsi" w:cstheme="minorHAnsi"/>
+                <w:sz w:val="22"/>
+                <w:szCs w:val="22"/>
+              </w:rPr>
+            </w:pPr>
+            <w:r>
+              <w:rPr>
+                <w:rFonts w:asciiTheme="minorHAnsi" w:hAnsiTheme="minorHAnsi" w:cstheme="minorHAnsi"/>
+                <w:sz w:val="22"/>
+                <w:szCs w:val="22"/>
+              </w:rPr>
+              <w:t>Teaching staff clicks ‘View reports’ at the end of the page to see the reports.</w:t>
+            </w:r>
+          </w:p>
+          <w:p>
+            <w:pPr>
+              <w:pStyle w:val="NormalWeb"/>
+              <w:numPr>
+                <w:ilvl w:val="0"/>
+                <w:numId w:val="3"/>
+              </w:numPr>
+              <w:rPr>
+                <w:rFonts w:asciiTheme="minorHAnsi" w:hAnsiTheme="minorHAnsi" w:cstheme="minorHAnsi"/>
+                <w:sz w:val="22"/>
+                <w:szCs w:val="22"/>
+              </w:rPr>
+            </w:pPr>
+            <w:r>
+              <w:rPr>
+                <w:rFonts w:asciiTheme="minorHAnsi" w:hAnsiTheme="minorHAnsi" w:cstheme="minorHAnsi"/>
+                <w:sz w:val="22"/>
+                <w:szCs w:val="22"/>
+              </w:rPr>
+              <w:t xml:space="preserve">The reports show the class average marks, range, </w:t>
+            </w:r>
+            <w:proofErr w:type="gramStart"/>
+            <w:r>
+              <w:rPr>
+                <w:rFonts w:asciiTheme="minorHAnsi" w:hAnsiTheme="minorHAnsi" w:cstheme="minorHAnsi"/>
+                <w:sz w:val="22"/>
+                <w:szCs w:val="22"/>
+              </w:rPr>
+              <w:t>median</w:t>
+            </w:r>
+            <w:proofErr w:type="gramEnd"/>
+            <w:r>
+              <w:rPr>
+                <w:rFonts w:asciiTheme="minorHAnsi" w:hAnsiTheme="minorHAnsi" w:cstheme="minorHAnsi"/>
+                <w:sz w:val="22"/>
+                <w:szCs w:val="22"/>
+              </w:rPr>
+              <w:t>, number of students that passed/failed, highest marks obtained and lowest marks obtained.</w:t>
+            </w:r>
+          </w:p>
+          <w:p>
+            <w:pPr>
+              <w:pStyle w:val="NormalWeb"/>
+              <w:numPr>
+                <w:ilvl w:val="0"/>
+                <w:numId w:val="3"/>
+              </w:numPr>
+              <w:rPr>
+                <w:rFonts w:asciiTheme="minorHAnsi" w:hAnsiTheme="minorHAnsi" w:cstheme="minorHAnsi"/>
+                <w:sz w:val="22"/>
+                <w:szCs w:val="22"/>
+              </w:rPr>
+            </w:pPr>
+            <w:r>
+              <w:rPr>
+                <w:rFonts w:asciiTheme="minorHAnsi" w:hAnsiTheme="minorHAnsi" w:cstheme="minorHAnsi"/>
+                <w:sz w:val="22"/>
+                <w:szCs w:val="22"/>
+              </w:rPr>
+              <w:t xml:space="preserve">The staff can click 'Send report to students' at the end of the page to send the reports to the students along with a note via </w:t>
+            </w:r>
+            <w:proofErr w:type="gramStart"/>
+            <w:r>
+              <w:rPr>
+                <w:rFonts w:asciiTheme="minorHAnsi" w:hAnsiTheme="minorHAnsi" w:cstheme="minorHAnsi"/>
+                <w:sz w:val="22"/>
+                <w:szCs w:val="22"/>
+              </w:rPr>
+              <w:t>email(</w:t>
+            </w:r>
+            <w:proofErr w:type="gramEnd"/>
+            <w:r>
+              <w:rPr>
+                <w:rFonts w:asciiTheme="minorHAnsi" w:hAnsiTheme="minorHAnsi" w:cstheme="minorHAnsi"/>
+                <w:sz w:val="22"/>
+                <w:szCs w:val="22"/>
+              </w:rPr>
+              <w:t>optional).</w:t>
             </w:r>
           </w:p>
           <w:p>
@@ -411,7 +592,24 @@
                 <w:rFonts w:ascii="Calibri" w:eastAsia="Calibri" w:hAnsi="Calibri" w:cs="Calibri"/>
                 <w:lang w:val="en-GB"/>
               </w:rPr>
-              <w:t>Extensions: Inform the students that the results have been calculated and they will be published soon.</w:t>
+              <w:t xml:space="preserve">Extensions: </w:t>
+            </w:r>
+            <w:r>
+              <w:t xml:space="preserve">If the teaching staff tries to select an assessment </w:t>
+            </w:r>
+            <w:proofErr w:type="spellStart"/>
+            <w:proofErr w:type="gramStart"/>
+            <w:r>
+              <w:t>thats</w:t>
+            </w:r>
+            <w:proofErr w:type="spellEnd"/>
+            <w:proofErr w:type="gramEnd"/>
+            <w:r>
+              <w:t xml:space="preserve"> not completed, a popup shows with a message 'Assessment not yet completed'.</w:t>
+            </w:r>
+            <w:r>
+              <w:br/>
+              <w:t>Teaching staff exits 'View results report' page if they click 'exit' after viewing the reports either before sending the email, or afterwards.</w:t>
             </w:r>
           </w:p>
         </w:tc>
@@ -458,7 +656,17 @@
                 <w:rFonts w:ascii="Calibri" w:eastAsia="Calibri" w:hAnsi="Calibri" w:cs="Calibri"/>
                 <w:lang w:val="en-GB"/>
               </w:rPr>
-              <w:t>Post-conditions: Publish results and result reports to the students via email.</w:t>
+              <w:t>Post-condition</w:t>
+            </w:r>
+            <w:r>
+              <w:rPr>
+                <w:rFonts w:ascii="Calibri" w:eastAsia="Calibri" w:hAnsi="Calibri" w:cs="Calibri"/>
+                <w:lang w:val="en-GB"/>
+              </w:rPr>
+              <w:t xml:space="preserve">s: </w:t>
+            </w:r>
+            <w:r>
+              <w:t>The teaching staff get a confirmatory email that the reports have been sent to the students if they choose to send the reports to the students.</w:t>
             </w:r>
           </w:p>
         </w:tc>
@@ -480,17 +688,8 @@
                 <w:rFonts w:ascii="Calibri" w:eastAsia="Calibri" w:hAnsi="Calibri" w:cs="Calibri"/>
                 <w:lang w:val="en-GB"/>
               </w:rPr>
-              <w:t xml:space="preserve">Author: </w:t>
-            </w:r>
-            <w:proofErr w:type="spellStart"/>
-            <w:r>
-              <w:rPr>
-                <w:rFonts w:ascii="Calibri" w:eastAsia="Calibri" w:hAnsi="Calibri" w:cs="Calibri"/>
-                <w:lang w:val="en-GB"/>
-              </w:rPr>
-              <w:t>Neetash</w:t>
-            </w:r>
-            <w:proofErr w:type="spellEnd"/>
+              <w:t>Author: Neetash</w:t>
+            </w:r>
           </w:p>
         </w:tc>
         <w:tc>
@@ -614,12 +813,12 @@
 </file>
 
 <file path=word/numbering.xml><?xml version="1.0" encoding="utf-8"?>
-<w:numbering xmlns:wpc="http://schemas.microsoft.com/office/word/2010/wordprocessingCanvas" xmlns:cx="http://schemas.microsoft.com/office/drawing/2014/chartex" xmlns:cx1="http://schemas.microsoft.com/office/drawing/2015/9/8/chartex" xmlns:cx2="http://schemas.microsoft.com/office/drawing/2015/10/21/chartex" xmlns:cx3="http://schemas.microsoft.com/office/drawing/2016/5/9/chartex" xmlns:cx4="http://schemas.microsoft.com/office/drawing/2016/5/10/chartex" xmlns:cx5="http://schemas.microsoft.com/office/drawing/2016/5/11/chartex" xmlns:cx6="http://schemas.microsoft.com/office/drawing/2016/5/12/chartex" xmlns:cx7="http://schemas.microsoft.com/office/drawing/2016/5/13/chartex" xmlns:cx8="http://schemas.microsoft.com/office/drawing/2016/5/14/chartex" xmlns:mc="http://schemas.openxmlformats.org/markup-compatibility/2006" xmlns:aink="http://schemas.microsoft.com/office/drawing/2016/ink" xmlns:am3d="http://schemas.microsoft.com/office/drawing/2017/model3d" xmlns:o="urn:schemas-microsoft-com:office:office" xmlns:r="http://schemas.openxmlformats.org/officeDocument/2006/relationships" xmlns:m="http://schemas.openxmlformats.org/officeDocument/2006/math" xmlns:v="urn:schemas-microsoft-com:vml" xmlns:wp14="http://schemas.microsoft.com/office/word/2010/wordprocessingDrawing" xmlns:wp="http://schemas.openxmlformats.org/drawingml/2006/wordprocessingDrawing" xmlns:w10="urn:schemas-microsoft-com:office:word" xmlns:w="http://schemas.openxmlformats.org/wordprocessingml/2006/main" xmlns:w14="http://schemas.microsoft.com/office/word/2010/wordml" xmlns:w15="http://schemas.microsoft.com/office/word/2012/wordml" xmlns:w16cex="http://schemas.microsoft.com/office/word/2018/wordml/cex" xmlns:w16cid="http://schemas.microsoft.com/office/word/2016/wordml/cid" xmlns:w16="http://schemas.microsoft.com/office/word/2018/wordml" xmlns:w16se="http://schemas.microsoft.com/office/word/2015/wordml/symex" xmlns:wpg="http://schemas.microsoft.com/office/word/2010/wordprocessingGroup" xmlns:wpi="http://schemas.microsoft.com/office/word/2010/wordprocessingInk" xmlns:wne="http://schemas.microsoft.com/office/word/2006/wordml" xmlns:wps="http://schemas.microsoft.com/office/word/2010/wordprocessingShape" mc:Ignorable="w14 w15 w16se w16cid w16 w16cex wp14">
-  <w:abstractNum w:abstractNumId="0" w15:restartNumberingAfterBreak="0">
-    <w:nsid w:val="013A429E"/>
+<w:numbering xmlns:wpc="http://schemas.microsoft.com/office/word/2010/wordprocessingCanvas" xmlns:mc="http://schemas.openxmlformats.org/markup-compatibility/2006" xmlns:o="urn:schemas-microsoft-com:office:office" xmlns:r="http://schemas.openxmlformats.org/officeDocument/2006/relationships" xmlns:m="http://schemas.openxmlformats.org/officeDocument/2006/math" xmlns:v="urn:schemas-microsoft-com:vml" xmlns:wp14="http://schemas.microsoft.com/office/word/2010/wordprocessingDrawing" xmlns:wp="http://schemas.openxmlformats.org/drawingml/2006/wordprocessingDrawing" xmlns:w10="urn:schemas-microsoft-com:office:word" xmlns:w="http://schemas.openxmlformats.org/wordprocessingml/2006/main" xmlns:w14="http://schemas.microsoft.com/office/word/2010/wordml" xmlns:w15="http://schemas.microsoft.com/office/word/2012/wordml" xmlns:wpg="http://schemas.microsoft.com/office/word/2010/wordprocessingGroup" xmlns:wpi="http://schemas.microsoft.com/office/word/2010/wordprocessingInk" xmlns:wne="http://schemas.microsoft.com/office/word/2006/wordml" xmlns:wps="http://schemas.microsoft.com/office/word/2010/wordprocessingShape" mc:Ignorable="w14 w15 wp14">
+  <w:abstractNum w:abstractNumId="0">
+    <w:nsid w:val="15B16ED7"/>
     <w:multiLevelType w:val="hybridMultilevel"/>
-    <w:tmpl w:val="F2DCAD0E"/>
-    <w:lvl w:ilvl="0" w:tplc="953227AE">
+    <w:tmpl w:val="0346F77C"/>
+    <w:lvl w:ilvl="0" w:tplc="F446B812">
       <w:start w:val="1"/>
       <w:numFmt w:val="decimal"/>
       <w:lvlText w:val="%1."/>
@@ -628,7 +827,7 @@
         <w:ind w:left="720" w:hanging="360"/>
       </w:pPr>
     </w:lvl>
-    <w:lvl w:ilvl="1" w:tplc="968AD0F2">
+    <w:lvl w:ilvl="1" w:tplc="0BEA8326">
       <w:start w:val="1"/>
       <w:numFmt w:val="lowerLetter"/>
       <w:lvlText w:val="%2."/>
@@ -637,7 +836,7 @@
         <w:ind w:left="1440" w:hanging="360"/>
       </w:pPr>
     </w:lvl>
-    <w:lvl w:ilvl="2" w:tplc="93164EB8">
+    <w:lvl w:ilvl="2" w:tplc="BA585414">
       <w:start w:val="1"/>
       <w:numFmt w:val="lowerRoman"/>
       <w:lvlText w:val="%3."/>
@@ -646,7 +845,7 @@
         <w:ind w:left="2160" w:hanging="180"/>
       </w:pPr>
     </w:lvl>
-    <w:lvl w:ilvl="3" w:tplc="57A0287E">
+    <w:lvl w:ilvl="3" w:tplc="D9A2D586">
       <w:start w:val="1"/>
       <w:numFmt w:val="decimal"/>
       <w:lvlText w:val="%4."/>
@@ -655,7 +854,7 @@
         <w:ind w:left="2880" w:hanging="360"/>
       </w:pPr>
     </w:lvl>
-    <w:lvl w:ilvl="4" w:tplc="ACD2650A">
+    <w:lvl w:ilvl="4" w:tplc="0EEE1E86">
       <w:start w:val="1"/>
       <w:numFmt w:val="lowerLetter"/>
       <w:lvlText w:val="%5."/>
@@ -664,7 +863,7 @@
         <w:ind w:left="3600" w:hanging="360"/>
       </w:pPr>
     </w:lvl>
-    <w:lvl w:ilvl="5" w:tplc="A594B6DA">
+    <w:lvl w:ilvl="5" w:tplc="5F6409B0">
       <w:start w:val="1"/>
       <w:numFmt w:val="lowerRoman"/>
       <w:lvlText w:val="%6."/>
@@ -673,7 +872,7 @@
         <w:ind w:left="4320" w:hanging="180"/>
       </w:pPr>
     </w:lvl>
-    <w:lvl w:ilvl="6" w:tplc="390271D8">
+    <w:lvl w:ilvl="6" w:tplc="DF347022">
       <w:start w:val="1"/>
       <w:numFmt w:val="decimal"/>
       <w:lvlText w:val="%7."/>
@@ -682,7 +881,7 @@
         <w:ind w:left="5040" w:hanging="360"/>
       </w:pPr>
     </w:lvl>
-    <w:lvl w:ilvl="7" w:tplc="0B76131E">
+    <w:lvl w:ilvl="7" w:tplc="2C74D588">
       <w:start w:val="1"/>
       <w:numFmt w:val="lowerLetter"/>
       <w:lvlText w:val="%8."/>
@@ -691,7 +890,7 @@
         <w:ind w:left="5760" w:hanging="360"/>
       </w:pPr>
     </w:lvl>
-    <w:lvl w:ilvl="8" w:tplc="A866ECF6">
+    <w:lvl w:ilvl="8" w:tplc="6A54779E">
       <w:start w:val="1"/>
       <w:numFmt w:val="lowerRoman"/>
       <w:lvlText w:val="%9."/>
@@ -701,11 +900,11 @@
       </w:pPr>
     </w:lvl>
   </w:abstractNum>
-  <w:abstractNum w:abstractNumId="1" w15:restartNumberingAfterBreak="0">
-    <w:nsid w:val="3B196629"/>
+  <w:abstractNum w:abstractNumId="1">
+    <w:nsid w:val="45867656"/>
     <w:multiLevelType w:val="hybridMultilevel"/>
-    <w:tmpl w:val="F14C78D2"/>
-    <w:lvl w:ilvl="0" w:tplc="97B23676">
+    <w:tmpl w:val="0CC09BCC"/>
+    <w:lvl w:ilvl="0" w:tplc="8F10FD06">
       <w:start w:val="1"/>
       <w:numFmt w:val="decimal"/>
       <w:lvlText w:val="%1."/>
@@ -714,7 +913,7 @@
         <w:ind w:left="720" w:hanging="360"/>
       </w:pPr>
     </w:lvl>
-    <w:lvl w:ilvl="1" w:tplc="CCF43CA4">
+    <w:lvl w:ilvl="1" w:tplc="8CD06E74">
       <w:start w:val="1"/>
       <w:numFmt w:val="lowerLetter"/>
       <w:lvlText w:val="%2."/>
@@ -723,7 +922,7 @@
         <w:ind w:left="1440" w:hanging="360"/>
       </w:pPr>
     </w:lvl>
-    <w:lvl w:ilvl="2" w:tplc="C8AE55FE">
+    <w:lvl w:ilvl="2" w:tplc="CD6AF93E">
       <w:start w:val="1"/>
       <w:numFmt w:val="lowerRoman"/>
       <w:lvlText w:val="%3."/>
@@ -732,7 +931,7 @@
         <w:ind w:left="2160" w:hanging="180"/>
       </w:pPr>
     </w:lvl>
-    <w:lvl w:ilvl="3" w:tplc="77F8C354">
+    <w:lvl w:ilvl="3" w:tplc="6958AC32">
       <w:start w:val="1"/>
       <w:numFmt w:val="decimal"/>
       <w:lvlText w:val="%4."/>
@@ -741,7 +940,7 @@
         <w:ind w:left="2880" w:hanging="360"/>
       </w:pPr>
     </w:lvl>
-    <w:lvl w:ilvl="4" w:tplc="F768069C">
+    <w:lvl w:ilvl="4" w:tplc="6DA489F4">
       <w:start w:val="1"/>
       <w:numFmt w:val="lowerLetter"/>
       <w:lvlText w:val="%5."/>
@@ -750,7 +949,7 @@
         <w:ind w:left="3600" w:hanging="360"/>
       </w:pPr>
     </w:lvl>
-    <w:lvl w:ilvl="5" w:tplc="0CDE1598">
+    <w:lvl w:ilvl="5" w:tplc="F9D4FACE">
       <w:start w:val="1"/>
       <w:numFmt w:val="lowerRoman"/>
       <w:lvlText w:val="%6."/>
@@ -759,7 +958,7 @@
         <w:ind w:left="4320" w:hanging="180"/>
       </w:pPr>
     </w:lvl>
-    <w:lvl w:ilvl="6" w:tplc="D51E7130">
+    <w:lvl w:ilvl="6" w:tplc="4FE2E49E">
       <w:start w:val="1"/>
       <w:numFmt w:val="decimal"/>
       <w:lvlText w:val="%7."/>
@@ -768,7 +967,7 @@
         <w:ind w:left="5040" w:hanging="360"/>
       </w:pPr>
     </w:lvl>
-    <w:lvl w:ilvl="7" w:tplc="96C0CE8C">
+    <w:lvl w:ilvl="7" w:tplc="10363080">
       <w:start w:val="1"/>
       <w:numFmt w:val="lowerLetter"/>
       <w:lvlText w:val="%8."/>
@@ -777,7 +976,7 @@
         <w:ind w:left="5760" w:hanging="360"/>
       </w:pPr>
     </w:lvl>
-    <w:lvl w:ilvl="8" w:tplc="462EB30A">
+    <w:lvl w:ilvl="8" w:tplc="2BFCDA30">
       <w:start w:val="1"/>
       <w:numFmt w:val="lowerRoman"/>
       <w:lvlText w:val="%9."/>
@@ -787,17 +986,133 @@
       </w:pPr>
     </w:lvl>
   </w:abstractNum>
+  <w:abstractNum w:abstractNumId="2">
+    <w:nsid w:val="5ACA3C0C"/>
+    <w:multiLevelType w:val="multilevel"/>
+    <w:tmpl w:val="B1E4F2A8"/>
+    <w:lvl w:ilvl="0">
+      <w:start w:val="1"/>
+      <w:numFmt w:val="decimal"/>
+      <w:lvlText w:val="%1."/>
+      <w:lvlJc w:val="left"/>
+      <w:pPr>
+        <w:tabs>
+          <w:tab w:val="num" w:pos="720"/>
+        </w:tabs>
+        <w:ind w:left="720" w:hanging="360"/>
+      </w:pPr>
+    </w:lvl>
+    <w:lvl w:ilvl="1" w:tentative="1">
+      <w:start w:val="1"/>
+      <w:numFmt w:val="decimal"/>
+      <w:lvlText w:val="%2."/>
+      <w:lvlJc w:val="left"/>
+      <w:pPr>
+        <w:tabs>
+          <w:tab w:val="num" w:pos="1440"/>
+        </w:tabs>
+        <w:ind w:left="1440" w:hanging="360"/>
+      </w:pPr>
+    </w:lvl>
+    <w:lvl w:ilvl="2" w:tentative="1">
+      <w:start w:val="1"/>
+      <w:numFmt w:val="decimal"/>
+      <w:lvlText w:val="%3."/>
+      <w:lvlJc w:val="left"/>
+      <w:pPr>
+        <w:tabs>
+          <w:tab w:val="num" w:pos="2160"/>
+        </w:tabs>
+        <w:ind w:left="2160" w:hanging="360"/>
+      </w:pPr>
+    </w:lvl>
+    <w:lvl w:ilvl="3" w:tentative="1">
+      <w:start w:val="1"/>
+      <w:numFmt w:val="decimal"/>
+      <w:lvlText w:val="%4."/>
+      <w:lvlJc w:val="left"/>
+      <w:pPr>
+        <w:tabs>
+          <w:tab w:val="num" w:pos="2880"/>
+        </w:tabs>
+        <w:ind w:left="2880" w:hanging="360"/>
+      </w:pPr>
+    </w:lvl>
+    <w:lvl w:ilvl="4" w:tentative="1">
+      <w:start w:val="1"/>
+      <w:numFmt w:val="decimal"/>
+      <w:lvlText w:val="%5."/>
+      <w:lvlJc w:val="left"/>
+      <w:pPr>
+        <w:tabs>
+          <w:tab w:val="num" w:pos="3600"/>
+        </w:tabs>
+        <w:ind w:left="3600" w:hanging="360"/>
+      </w:pPr>
+    </w:lvl>
+    <w:lvl w:ilvl="5" w:tentative="1">
+      <w:start w:val="1"/>
+      <w:numFmt w:val="decimal"/>
+      <w:lvlText w:val="%6."/>
+      <w:lvlJc w:val="left"/>
+      <w:pPr>
+        <w:tabs>
+          <w:tab w:val="num" w:pos="4320"/>
+        </w:tabs>
+        <w:ind w:left="4320" w:hanging="360"/>
+      </w:pPr>
+    </w:lvl>
+    <w:lvl w:ilvl="6" w:tentative="1">
+      <w:start w:val="1"/>
+      <w:numFmt w:val="decimal"/>
+      <w:lvlText w:val="%7."/>
+      <w:lvlJc w:val="left"/>
+      <w:pPr>
+        <w:tabs>
+          <w:tab w:val="num" w:pos="5040"/>
+        </w:tabs>
+        <w:ind w:left="5040" w:hanging="360"/>
+      </w:pPr>
+    </w:lvl>
+    <w:lvl w:ilvl="7" w:tentative="1">
+      <w:start w:val="1"/>
+      <w:numFmt w:val="decimal"/>
+      <w:lvlText w:val="%8."/>
+      <w:lvlJc w:val="left"/>
+      <w:pPr>
+        <w:tabs>
+          <w:tab w:val="num" w:pos="5760"/>
+        </w:tabs>
+        <w:ind w:left="5760" w:hanging="360"/>
+      </w:pPr>
+    </w:lvl>
+    <w:lvl w:ilvl="8" w:tentative="1">
+      <w:start w:val="1"/>
+      <w:numFmt w:val="decimal"/>
+      <w:lvlText w:val="%9."/>
+      <w:lvlJc w:val="left"/>
+      <w:pPr>
+        <w:tabs>
+          <w:tab w:val="num" w:pos="6480"/>
+        </w:tabs>
+        <w:ind w:left="6480" w:hanging="360"/>
+      </w:pPr>
+    </w:lvl>
+  </w:abstractNum>
   <w:num w:numId="1">
+    <w:abstractNumId w:val="0"/>
+  </w:num>
+  <w:num w:numId="2">
     <w:abstractNumId w:val="1"/>
   </w:num>
-  <w:num w:numId="2">
-    <w:abstractNumId w:val="0"/>
+  <w:num w:numId="3">
+    <w:abstractNumId w:val="2"/>
   </w:num>
 </w:numbering>
 </file>
 
 <file path=word/styles.xml><?xml version="1.0" encoding="utf-8"?>
-<w:styles xmlns:mc="http://schemas.openxmlformats.org/markup-compatibility/2006" xmlns:r="http://schemas.openxmlformats.org/officeDocument/2006/relationships" xmlns:w="http://schemas.openxmlformats.org/wordprocessingml/2006/main" xmlns:w14="http://schemas.microsoft.com/office/word/2010/wordml" xmlns:w15="http://schemas.microsoft.com/office/word/2012/wordml" xmlns:w16cex="http://schemas.microsoft.com/office/word/2018/wordml/cex" xmlns:w16cid="http://schemas.microsoft.com/office/word/2016/wordml/cid" xmlns:w16="http://schemas.microsoft.com/office/word/2018/wordml" xmlns:w16se="http://schemas.microsoft.com/office/word/2015/wordml/symex" mc:Ignorable="w14 w15 w16se w16cid w16 w16cex">
+<w:styles xmlns:mc="http://schemas.openxmlformats.org/markup-compatibility/2006" xmlns:r="http://schemas.openxmlformats.org/officeDocument/2006/relationships" xmlns:w="http://schemas.openxmlformats.org/wordprocessingml/2006/main" xmlns:w14="http://schemas.microsoft.com/office/word/2010/wordml" xmlns:w15="http://schemas.microsoft.com/office/word/2012/wordml" mc:Ignorable="w14 w15">
   <w:docDefaults>
     <w:rPrDefault>
       <w:rPr>
@@ -813,7 +1128,7 @@
       </w:pPr>
     </w:pPrDefault>
   </w:docDefaults>
-  <w:latentStyles w:defLockedState="0" w:defUIPriority="99" w:defSemiHidden="0" w:defUnhideWhenUsed="0" w:defQFormat="0" w:count="376">
+  <w:latentStyles w:defLockedState="0" w:defUIPriority="99" w:defSemiHidden="0" w:defUnhideWhenUsed="0" w:defQFormat="0" w:count="371">
     <w:lsdException w:name="Normal" w:uiPriority="0" w:qFormat="1"/>
     <w:lsdException w:name="heading 1" w:uiPriority="9" w:qFormat="1"/>
     <w:lsdException w:name="heading 2" w:semiHidden="1" w:uiPriority="9" w:unhideWhenUsed="1" w:qFormat="1"/>
@@ -919,6 +1234,7 @@
     <w:lsdException w:name="HTML Sample" w:semiHidden="1" w:unhideWhenUsed="1"/>
     <w:lsdException w:name="HTML Typewriter" w:semiHidden="1" w:unhideWhenUsed="1"/>
     <w:lsdException w:name="HTML Variable" w:semiHidden="1" w:unhideWhenUsed="1"/>
+    <w:lsdException w:name="Normal Table" w:semiHidden="1" w:unhideWhenUsed="1"/>
     <w:lsdException w:name="annotation subject" w:semiHidden="1" w:unhideWhenUsed="1"/>
     <w:lsdException w:name="No List" w:semiHidden="1" w:unhideWhenUsed="1"/>
     <w:lsdException w:name="Outline List 1" w:semiHidden="1" w:unhideWhenUsed="1"/>
@@ -961,8 +1277,11 @@
     <w:lsdException w:name="Table Contemporary" w:semiHidden="1" w:unhideWhenUsed="1"/>
     <w:lsdException w:name="Table Elegant" w:semiHidden="1" w:unhideWhenUsed="1"/>
     <w:lsdException w:name="Table Professional" w:semiHidden="1" w:unhideWhenUsed="1"/>
+    <w:lsdException w:name="Table Subtle 1" w:semiHidden="1" w:unhideWhenUsed="1"/>
     <w:lsdException w:name="Table Subtle 2" w:semiHidden="1" w:unhideWhenUsed="1"/>
     <w:lsdException w:name="Table Web 1" w:semiHidden="1" w:unhideWhenUsed="1"/>
+    <w:lsdException w:name="Table Web 2" w:semiHidden="1" w:unhideWhenUsed="1"/>
+    <w:lsdException w:name="Table Web 3" w:semiHidden="1" w:unhideWhenUsed="1"/>
     <w:lsdException w:name="Balloon Text" w:semiHidden="1" w:unhideWhenUsed="1"/>
     <w:lsdException w:name="Table Grid" w:uiPriority="39"/>
     <w:lsdException w:name="Table Theme" w:semiHidden="1" w:unhideWhenUsed="1"/>
@@ -1181,11 +1500,6 @@
     <w:lsdException w:name="List Table 5 Dark Accent 6" w:uiPriority="50"/>
     <w:lsdException w:name="List Table 6 Colorful Accent 6" w:uiPriority="51"/>
     <w:lsdException w:name="List Table 7 Colorful Accent 6" w:uiPriority="52"/>
-    <w:lsdException w:name="Mention" w:semiHidden="1" w:unhideWhenUsed="1"/>
-    <w:lsdException w:name="Smart Hyperlink" w:semiHidden="1" w:unhideWhenUsed="1"/>
-    <w:lsdException w:name="Hashtag" w:semiHidden="1" w:unhideWhenUsed="1"/>
-    <w:lsdException w:name="Unresolved Mention" w:semiHidden="1" w:unhideWhenUsed="1"/>
-    <w:lsdException w:name="Smart Link" w:semiHidden="1" w:unhideWhenUsed="1"/>
   </w:latentStyles>
   <w:style w:type="paragraph" w:default="1" w:styleId="Normal">
     <w:name w:val="Normal"/>
@@ -1246,6 +1560,23 @@
       <w:ind w:left="720"/>
       <w:contextualSpacing/>
     </w:pPr>
+  </w:style>
+  <w:style w:type="paragraph" w:styleId="NormalWeb">
+    <w:name w:val="Normal (Web)"/>
+    <w:basedOn w:val="Normal"/>
+    <w:uiPriority w:val="99"/>
+    <w:semiHidden/>
+    <w:unhideWhenUsed/>
+    <w:rsid w:val="00784454"/>
+    <w:pPr>
+      <w:spacing w:before="100" w:beforeAutospacing="1" w:after="100" w:afterAutospacing="1" w:line="240" w:lineRule="auto"/>
+    </w:pPr>
+    <w:rPr>
+      <w:rFonts w:ascii="Times New Roman" w:eastAsia="Times New Roman" w:hAnsi="Times New Roman" w:cs="Times New Roman"/>
+      <w:sz w:val="24"/>
+      <w:szCs w:val="24"/>
+      <w:lang w:val="en-IN" w:eastAsia="en-IN"/>
+    </w:rPr>
   </w:style>
 </w:styles>
 </file>
@@ -1509,226 +1840,4 @@
     </a:ext>
   </a:extLst>
 </a:theme>
-</file>
-
-<file path=customXml/item1.xml><?xml version="1.0" encoding="utf-8"?>
-<p:properties xmlns:p="http://schemas.microsoft.com/office/2006/metadata/properties" xmlns:xsi="http://www.w3.org/2001/XMLSchema-instance" xmlns:pc="http://schemas.microsoft.com/office/infopath/2007/PartnerControls">
-  <documentManagement/>
-</p:properties>
-</file>
-
-<file path=customXml/item2.xml><?xml version="1.0" encoding="utf-8"?>
-<?mso-contentType ?>
-<FormTemplates xmlns="http://schemas.microsoft.com/sharepoint/v3/contenttype/forms">
-  <Display>DocumentLibraryForm</Display>
-  <Edit>DocumentLibraryForm</Edit>
-  <New>DocumentLibraryForm</New>
-</FormTemplates>
-</file>
-
-<file path=customXml/item3.xml><?xml version="1.0" encoding="utf-8"?>
-<ct:contentTypeSchema xmlns:ct="http://schemas.microsoft.com/office/2006/metadata/contentType" xmlns:ma="http://schemas.microsoft.com/office/2006/metadata/properties/metaAttributes" ct:_="" ma:_="" ma:contentTypeName="Document" ma:contentTypeID="0x010100B20980596D361143B16D48B1F253D2EA" ma:contentTypeVersion="8" ma:contentTypeDescription="Create a new document." ma:contentTypeScope="" ma:versionID="8e7506f8ad6448b917c348042a547ba0">
-  <xsd:schema xmlns:xsd="http://www.w3.org/2001/XMLSchema" xmlns:xs="http://www.w3.org/2001/XMLSchema" xmlns:p="http://schemas.microsoft.com/office/2006/metadata/properties" xmlns:ns2="019e6c7b-55d6-40e6-9daf-a2ef6e2d9d7b" targetNamespace="http://schemas.microsoft.com/office/2006/metadata/properties" ma:root="true" ma:fieldsID="310f619cea403faeedcc41d8f54c9aeb" ns2:_="">
-    <xsd:import namespace="019e6c7b-55d6-40e6-9daf-a2ef6e2d9d7b"/>
-    <xsd:element name="properties">
-      <xsd:complexType>
-        <xsd:sequence>
-          <xsd:element name="documentManagement">
-            <xsd:complexType>
-              <xsd:all>
-                <xsd:element ref="ns2:MediaServiceMetadata" minOccurs="0"/>
-                <xsd:element ref="ns2:MediaServiceFastMetadata" minOccurs="0"/>
-                <xsd:element ref="ns2:MediaServiceAutoKeyPoints" minOccurs="0"/>
-                <xsd:element ref="ns2:MediaServiceKeyPoints" minOccurs="0"/>
-                <xsd:element ref="ns2:MediaServiceAutoTags" minOccurs="0"/>
-                <xsd:element ref="ns2:MediaServiceOCR" minOccurs="0"/>
-                <xsd:element ref="ns2:MediaServiceGenerationTime" minOccurs="0"/>
-                <xsd:element ref="ns2:MediaServiceEventHashCode" minOccurs="0"/>
-              </xsd:all>
-            </xsd:complexType>
-          </xsd:element>
-        </xsd:sequence>
-      </xsd:complexType>
-    </xsd:element>
-  </xsd:schema>
-  <xsd:schema xmlns:xsd="http://www.w3.org/2001/XMLSchema" xmlns:xs="http://www.w3.org/2001/XMLSchema" xmlns:dms="http://schemas.microsoft.com/office/2006/documentManagement/types" xmlns:pc="http://schemas.microsoft.com/office/infopath/2007/PartnerControls" targetNamespace="019e6c7b-55d6-40e6-9daf-a2ef6e2d9d7b" elementFormDefault="qualified">
-    <xsd:import namespace="http://schemas.microsoft.com/office/2006/documentManagement/types"/>
-    <xsd:import namespace="http://schemas.microsoft.com/office/infopath/2007/PartnerControls"/>
-    <xsd:element name="MediaServiceMetadata" ma:index="8" nillable="true" ma:displayName="MediaServiceMetadata" ma:hidden="true" ma:internalName="MediaServiceMetadata" ma:readOnly="true">
-      <xsd:simpleType>
-        <xsd:restriction base="dms:Note"/>
-      </xsd:simpleType>
-    </xsd:element>
-    <xsd:element name="MediaServiceFastMetadata" ma:index="9" nillable="true" ma:displayName="MediaServiceFastMetadata" ma:hidden="true" ma:internalName="MediaServiceFastMetadata" ma:readOnly="true">
-      <xsd:simpleType>
-        <xsd:restriction base="dms:Note"/>
-      </xsd:simpleType>
-    </xsd:element>
-    <xsd:element name="MediaServiceAutoKeyPoints" ma:index="10" nillable="true" ma:displayName="MediaServiceAutoKeyPoints" ma:hidden="true" ma:internalName="MediaServiceAutoKeyPoints" ma:readOnly="true">
-      <xsd:simpleType>
-        <xsd:restriction base="dms:Note"/>
-      </xsd:simpleType>
-    </xsd:element>
-    <xsd:element name="MediaServiceKeyPoints" ma:index="11" nillable="true" ma:displayName="KeyPoints" ma:internalName="MediaServiceKeyPoints" ma:readOnly="true">
-      <xsd:simpleType>
-        <xsd:restriction base="dms:Note">
-          <xsd:maxLength value="255"/>
-        </xsd:restriction>
-      </xsd:simpleType>
-    </xsd:element>
-    <xsd:element name="MediaServiceAutoTags" ma:index="12" nillable="true" ma:displayName="Tags" ma:internalName="MediaServiceAutoTags" ma:readOnly="true">
-      <xsd:simpleType>
-        <xsd:restriction base="dms:Text"/>
-      </xsd:simpleType>
-    </xsd:element>
-    <xsd:element name="MediaServiceOCR" ma:index="13" nillable="true" ma:displayName="Extracted Text" ma:internalName="MediaServiceOCR" ma:readOnly="true">
-      <xsd:simpleType>
-        <xsd:restriction base="dms:Note">
-          <xsd:maxLength value="255"/>
-        </xsd:restriction>
-      </xsd:simpleType>
-    </xsd:element>
-    <xsd:element name="MediaServiceGenerationTime" ma:index="14" nillable="true" ma:displayName="MediaServiceGenerationTime" ma:hidden="true" ma:internalName="MediaServiceGenerationTime" ma:readOnly="true">
-      <xsd:simpleType>
-        <xsd:restriction base="dms:Text"/>
-      </xsd:simpleType>
-    </xsd:element>
-    <xsd:element name="MediaServiceEventHashCode" ma:index="15" nillable="true" ma:displayName="MediaServiceEventHashCode" ma:hidden="true" ma:internalName="MediaServiceEventHashCode" ma:readOnly="true">
-      <xsd:simpleType>
-        <xsd:restriction base="dms:Text"/>
-      </xsd:simpleType>
-    </xsd:element>
-  </xsd:schema>
-  <xsd:schema xmlns="http://schemas.openxmlformats.org/package/2006/metadata/core-properties" xmlns:xsd="http://www.w3.org/2001/XMLSchema" xmlns:xsi="http://www.w3.org/2001/XMLSchema-instance" xmlns:dc="http://purl.org/dc/elements/1.1/" xmlns:dcterms="http://purl.org/dc/terms/" xmlns:odoc="http://schemas.microsoft.com/internal/obd" targetNamespace="http://schemas.openxmlformats.org/package/2006/metadata/core-properties" elementFormDefault="qualified" attributeFormDefault="unqualified" blockDefault="#all">
-    <xsd:import namespace="http://purl.org/dc/elements/1.1/" schemaLocation="http://dublincore.org/schemas/xmls/qdc/2003/04/02/dc.xsd"/>
-    <xsd:import namespace="http://purl.org/dc/terms/" schemaLocation="http://dublincore.org/schemas/xmls/qdc/2003/04/02/dcterms.xsd"/>
-    <xsd:element name="coreProperties" type="CT_coreProperties"/>
-    <xsd:complexType name="CT_coreProperties">
-      <xsd:all>
-        <xsd:element ref="dc:creator" minOccurs="0" maxOccurs="1"/>
-        <xsd:element ref="dcterms:created" minOccurs="0" maxOccurs="1"/>
-        <xsd:element ref="dc:identifier" minOccurs="0" maxOccurs="1"/>
-        <xsd:element name="contentType" minOccurs="0" maxOccurs="1" type="xsd:string" ma:index="0" ma:displayName="Content Type"/>
-        <xsd:element ref="dc:title" minOccurs="0" maxOccurs="1" ma:index="4" ma:displayName="Title"/>
-        <xsd:element ref="dc:subject" minOccurs="0" maxOccurs="1"/>
-        <xsd:element ref="dc:description" minOccurs="0" maxOccurs="1"/>
-        <xsd:element name="keywords" minOccurs="0" maxOccurs="1" type="xsd:string"/>
-        <xsd:element ref="dc:language" minOccurs="0" maxOccurs="1"/>
-        <xsd:element name="category" minOccurs="0" maxOccurs="1" type="xsd:string"/>
-        <xsd:element name="version" minOccurs="0" maxOccurs="1" type="xsd:string"/>
-        <xsd:element name="revision" minOccurs="0" maxOccurs="1" type="xsd:string">
-          <xsd:annotation>
-            <xsd:documentation>
-                        This value indicates the number of saves or revisions. The application is responsible for updating this value after each revision.
-                    </xsd:documentation>
-          </xsd:annotation>
-        </xsd:element>
-        <xsd:element name="lastModifiedBy" minOccurs="0" maxOccurs="1" type="xsd:string"/>
-        <xsd:element ref="dcterms:modified" minOccurs="0" maxOccurs="1"/>
-        <xsd:element name="contentStatus" minOccurs="0" maxOccurs="1" type="xsd:string"/>
-      </xsd:all>
-    </xsd:complexType>
-  </xsd:schema>
-  <xs:schema xmlns:pc="http://schemas.microsoft.com/office/infopath/2007/PartnerControls" xmlns:xs="http://www.w3.org/2001/XMLSchema" targetNamespace="http://schemas.microsoft.com/office/infopath/2007/PartnerControls" elementFormDefault="qualified" attributeFormDefault="unqualified">
-    <xs:element name="Person">
-      <xs:complexType>
-        <xs:sequence>
-          <xs:element ref="pc:DisplayName" minOccurs="0"/>
-          <xs:element ref="pc:AccountId" minOccurs="0"/>
-          <xs:element ref="pc:AccountType" minOccurs="0"/>
-        </xs:sequence>
-      </xs:complexType>
-    </xs:element>
-    <xs:element name="DisplayName" type="xs:string"/>
-    <xs:element name="AccountId" type="xs:string"/>
-    <xs:element name="AccountType" type="xs:string"/>
-    <xs:element name="BDCAssociatedEntity">
-      <xs:complexType>
-        <xs:sequence>
-          <xs:element ref="pc:BDCEntity" minOccurs="0" maxOccurs="unbounded"/>
-        </xs:sequence>
-        <xs:attribute ref="pc:EntityNamespace"/>
-        <xs:attribute ref="pc:EntityName"/>
-        <xs:attribute ref="pc:SystemInstanceName"/>
-        <xs:attribute ref="pc:AssociationName"/>
-      </xs:complexType>
-    </xs:element>
-    <xs:attribute name="EntityNamespace" type="xs:string"/>
-    <xs:attribute name="EntityName" type="xs:string"/>
-    <xs:attribute name="SystemInstanceName" type="xs:string"/>
-    <xs:attribute name="AssociationName" type="xs:string"/>
-    <xs:element name="BDCEntity">
-      <xs:complexType>
-        <xs:sequence>
-          <xs:element ref="pc:EntityDisplayName" minOccurs="0"/>
-          <xs:element ref="pc:EntityInstanceReference" minOccurs="0"/>
-          <xs:element ref="pc:EntityId1" minOccurs="0"/>
-          <xs:element ref="pc:EntityId2" minOccurs="0"/>
-          <xs:element ref="pc:EntityId3" minOccurs="0"/>
-          <xs:element ref="pc:EntityId4" minOccurs="0"/>
-          <xs:element ref="pc:EntityId5" minOccurs="0"/>
-        </xs:sequence>
-      </xs:complexType>
-    </xs:element>
-    <xs:element name="EntityDisplayName" type="xs:string"/>
-    <xs:element name="EntityInstanceReference" type="xs:string"/>
-    <xs:element name="EntityId1" type="xs:string"/>
-    <xs:element name="EntityId2" type="xs:string"/>
-    <xs:element name="EntityId3" type="xs:string"/>
-    <xs:element name="EntityId4" type="xs:string"/>
-    <xs:element name="EntityId5" type="xs:string"/>
-    <xs:element name="Terms">
-      <xs:complexType>
-        <xs:sequence>
-          <xs:element ref="pc:TermInfo" minOccurs="0" maxOccurs="unbounded"/>
-        </xs:sequence>
-      </xs:complexType>
-    </xs:element>
-    <xs:element name="TermInfo">
-      <xs:complexType>
-        <xs:sequence>
-          <xs:element ref="pc:TermName" minOccurs="0"/>
-          <xs:element ref="pc:TermId" minOccurs="0"/>
-        </xs:sequence>
-      </xs:complexType>
-    </xs:element>
-    <xs:element name="TermName" type="xs:string"/>
-    <xs:element name="TermId" type="xs:string"/>
-  </xs:schema>
-</ct:contentTypeSchema>
-</file>
-
-<file path=customXml/itemProps1.xml><?xml version="1.0" encoding="utf-8"?>
-<ds:datastoreItem xmlns:ds="http://schemas.openxmlformats.org/officeDocument/2006/customXml" ds:itemID="{A12B743A-B59E-4CF6-A9A0-41F39A3F3B4F}">
-  <ds:schemaRefs>
-    <ds:schemaRef ds:uri="http://schemas.microsoft.com/office/2006/metadata/properties"/>
-    <ds:schemaRef ds:uri="http://schemas.microsoft.com/office/infopath/2007/PartnerControls"/>
-  </ds:schemaRefs>
-</ds:datastoreItem>
-</file>
-
-<file path=customXml/itemProps2.xml><?xml version="1.0" encoding="utf-8"?>
-<ds:datastoreItem xmlns:ds="http://schemas.openxmlformats.org/officeDocument/2006/customXml" ds:itemID="{FB7D1F24-EE2E-468B-A47F-89267D56F105}">
-  <ds:schemaRefs>
-    <ds:schemaRef ds:uri="http://schemas.microsoft.com/sharepoint/v3/contenttype/forms"/>
-  </ds:schemaRefs>
-</ds:datastoreItem>
-</file>
-
-<file path=customXml/itemProps3.xml><?xml version="1.0" encoding="utf-8"?>
-<ds:datastoreItem xmlns:ds="http://schemas.openxmlformats.org/officeDocument/2006/customXml" ds:itemID="{F613AF67-A917-497B-BE1A-F9E90201C548}">
-  <ds:schemaRefs>
-    <ds:schemaRef ds:uri="http://schemas.microsoft.com/office/2006/metadata/contentType"/>
-    <ds:schemaRef ds:uri="http://schemas.microsoft.com/office/2006/metadata/properties/metaAttributes"/>
-    <ds:schemaRef ds:uri="http://www.w3.org/2001/XMLSchema"/>
-    <ds:schemaRef ds:uri="http://schemas.microsoft.com/office/2006/metadata/properties"/>
-    <ds:schemaRef ds:uri="019e6c7b-55d6-40e6-9daf-a2ef6e2d9d7b"/>
-    <ds:schemaRef ds:uri="http://schemas.microsoft.com/office/2006/documentManagement/types"/>
-    <ds:schemaRef ds:uri="http://schemas.microsoft.com/office/infopath/2007/PartnerControls"/>
-    <ds:schemaRef ds:uri="http://schemas.openxmlformats.org/package/2006/metadata/core-properties"/>
-    <ds:schemaRef ds:uri="http://purl.org/dc/elements/1.1/"/>
-    <ds:schemaRef ds:uri="http://purl.org/dc/terms/"/>
-    <ds:schemaRef ds:uri="http://schemas.microsoft.com/internal/obd"/>
-  </ds:schemaRefs>
-</ds:datastoreItem>
 </file>
</xml_diff>